<commit_message>
Legal Contracts - Firet Pass ready =for legal review and formatting.
</commit_message>
<xml_diff>
--- a/sbu/docs/gf_legal/contracts/steward_dpa.docx
+++ b/sbu/docs/gf_legal/contracts/steward_dpa.docx
@@ -72,6 +72,9 @@
         <w:jc w:val="center"/>
       </w:pPr>
       <w:r>
+        <w:rPr>
+          <w:noProof/>
+        </w:rPr>
         <w:drawing>
           <wp:inline distT="0" distB="0" distL="0" distR="0" wp14:anchorId="0B3A42E1" wp14:editId="55246836">
             <wp:extent cx="3133237" cy="2939143"/>
@@ -3950,28 +3953,17 @@
           <w:sz w:val="22"/>
           <w:szCs w:val="22"/>
         </w:rPr>
-        <w:t xml:space="preserve">of the intended change, the Didymium </w:t>
-      </w:r>
-      <w:proofErr w:type="spellStart"/>
-      <w:r>
-        <w:rPr>
-          <w:rFonts w:ascii="ø^˚â˛" w:hAnsi="ø^˚â˛" w:cs="ø^˚â˛"/>
-          <w:color w:val="000000"/>
-          <w:sz w:val="22"/>
-          <w:szCs w:val="22"/>
-        </w:rPr>
-        <w:t>Consortium</w:t>
-      </w:r>
-      <w:r>
-        <w:rPr>
-          <w:rFonts w:ascii="ø^˚â˛" w:hAnsi="ø^˚â˛" w:cs="ø^˚â˛"/>
-          <w:color w:val="000000"/>
-          <w:sz w:val="22"/>
-          <w:szCs w:val="22"/>
-        </w:rPr>
-        <w:t xml:space="preserve"> </w:t>
-      </w:r>
-      <w:proofErr w:type="spellEnd"/>
+        <w:t>of the intended change, the Didymium Consortium</w:t>
+      </w:r>
+      <w:r>
+        <w:rPr>
+          <w:rFonts w:ascii="ø^˚â˛" w:hAnsi="ø^˚â˛" w:cs="ø^˚â˛"/>
+          <w:color w:val="000000"/>
+          <w:sz w:val="22"/>
+          <w:szCs w:val="22"/>
+        </w:rPr>
+        <w:t xml:space="preserve"> </w:t>
+      </w:r>
       <w:r>
         <w:rPr>
           <w:rFonts w:ascii="ø^˚â˛" w:hAnsi="ø^˚â˛" w:cs="ø^˚â˛"/>
@@ -8252,6 +8244,7 @@
       <w:r>
         <w:rPr>
           <w:rStyle w:val="Strong"/>
+          <w:noProof/>
         </w:rPr>
         <w:lastRenderedPageBreak/>
         <w:drawing>
@@ -10656,15 +10649,6 @@
         </w:rPr>
         <w:t xml:space="preserve"> </w:t>
       </w:r>
-      <w:r>
-        <w:rPr>
-          <w:rFonts w:ascii="ø^˚â˛" w:hAnsi="ø^˚â˛" w:cs="ø^˚â˛"/>
-          <w:color w:val="000000"/>
-          <w:sz w:val="22"/>
-          <w:szCs w:val="22"/>
-        </w:rPr>
-        <w:t>o</w:t>
-      </w:r>
       <w:proofErr w:type="spellStart"/>
       <w:r>
         <w:rPr>
@@ -10673,7 +10657,7 @@
           <w:sz w:val="22"/>
           <w:szCs w:val="22"/>
         </w:rPr>
-        <w:t xml:space="preserve">rganisational </w:t>
+        <w:t>organisational</w:t>
       </w:r>
       <w:proofErr w:type="spellEnd"/>
       <w:r>
@@ -10683,7 +10667,7 @@
           <w:sz w:val="22"/>
           <w:szCs w:val="22"/>
         </w:rPr>
-        <w:t>security measures specified in Appendix 2 to this contract;</w:t>
+        <w:t xml:space="preserve"> security measures specified in Appendix 2 to this contract;</w:t>
       </w:r>
       <w:r>
         <w:rPr>
@@ -11657,7 +11641,6 @@
           <w:szCs w:val="22"/>
         </w:rPr>
       </w:pPr>
-      <w:proofErr w:type="spellStart"/>
       <w:r>
         <w:rPr>
           <w:rFonts w:ascii="ø^˚â˛" w:hAnsi="ø^˚â˛" w:cs="ø^˚â˛"/>
@@ -11674,17 +11657,7 @@
           <w:sz w:val="22"/>
           <w:szCs w:val="22"/>
         </w:rPr>
-        <w:t>hat</w:t>
-      </w:r>
-      <w:proofErr w:type="spellEnd"/>
-      <w:r>
-        <w:rPr>
-          <w:rFonts w:ascii="ø^˚â˛" w:hAnsi="ø^˚â˛" w:cs="ø^˚â˛"/>
-          <w:color w:val="000000"/>
-          <w:sz w:val="22"/>
-          <w:szCs w:val="22"/>
-        </w:rPr>
-        <w:t xml:space="preserve"> it has no reason to believe that the legislation applicable to it prevents it from fulfilling the</w:t>
+        <w:t>hat it has no reason to believe that the legislation applicable to it prevents it from fulfilling the</w:t>
       </w:r>
       <w:r>
         <w:rPr>
@@ -15612,27 +15585,27 @@
           <w:sz w:val="22"/>
           <w:szCs w:val="22"/>
         </w:rPr>
-        <w:t xml:space="preserve">Name (written out in full): The Didymium </w:t>
-      </w:r>
-      <w:proofErr w:type="spellStart"/>
-      <w:r>
-        <w:rPr>
-          <w:rFonts w:ascii="ø^˚â˛" w:hAnsi="ø^˚â˛" w:cs="ø^˚â˛"/>
-          <w:color w:val="000000"/>
-          <w:sz w:val="22"/>
-          <w:szCs w:val="22"/>
-        </w:rPr>
-        <w:t>Consortiumon</w:t>
-      </w:r>
-      <w:proofErr w:type="spellEnd"/>
-      <w:r>
-        <w:rPr>
-          <w:rFonts w:ascii="ø^˚â˛" w:hAnsi="ø^˚â˛" w:cs="ø^˚â˛"/>
-          <w:color w:val="000000"/>
-          <w:sz w:val="22"/>
-          <w:szCs w:val="22"/>
-        </w:rPr>
-        <w:t xml:space="preserve"> its own behalf and on behalf of applicable</w:t>
+        <w:t>Name (written out in full): The Didymium Consortium</w:t>
+      </w:r>
+      <w:r>
+        <w:rPr>
+          <w:rFonts w:ascii="ø^˚â˛" w:hAnsi="ø^˚â˛" w:cs="ø^˚â˛"/>
+          <w:color w:val="000000"/>
+          <w:sz w:val="22"/>
+          <w:szCs w:val="22"/>
+        </w:rPr>
+        <w:t xml:space="preserve"> </w:t>
+      </w:r>
+      <w:bookmarkStart w:id="0" w:name="_GoBack"/>
+      <w:bookmarkEnd w:id="0"/>
+      <w:r>
+        <w:rPr>
+          <w:rFonts w:ascii="ø^˚â˛" w:hAnsi="ø^˚â˛" w:cs="ø^˚â˛"/>
+          <w:color w:val="000000"/>
+          <w:sz w:val="22"/>
+          <w:szCs w:val="22"/>
+        </w:rPr>
+        <w:t>on its own behalf and on behalf of applicable</w:t>
       </w:r>
     </w:p>
     <w:p>
@@ -16456,8 +16429,6 @@
         </w:rPr>
         <w:t>).</w:t>
       </w:r>
-      <w:bookmarkStart w:id="0" w:name="_GoBack"/>
-      <w:bookmarkEnd w:id="0"/>
     </w:p>
     <w:sectPr>
       <w:footerReference w:type="default" r:id="rId10"/>
@@ -16623,8 +16594,15 @@
           <w:sz w:val="20"/>
           <w:szCs w:val="20"/>
         </w:rPr>
-        <w:t>Mandatory requirements of the national legislation applicable to the data importer which do not go beyond what is</w:t>
-      </w:r>
+        <w:t>Mandatory requirements of the national legislation applicable to the data importer which do not go beyond what is necessary in a democratic society on the basis of one of the interests listed in Article 13(1) of Directive 95/46/EC,</w:t>
+      </w:r>
+    </w:p>
+    <w:p>
+      <w:pPr>
+        <w:autoSpaceDE w:val="0"/>
+        <w:autoSpaceDN w:val="0"/>
+        <w:adjustRightInd w:val="0"/>
+      </w:pPr>
       <w:r>
         <w:rPr>
           <w:rFonts w:ascii="ø^˚â˛" w:hAnsi="ø^˚â˛" w:cs="ø^˚â˛"/>
@@ -16632,8 +16610,9 @@
           <w:sz w:val="20"/>
           <w:szCs w:val="20"/>
         </w:rPr>
-        <w:t xml:space="preserve"> </w:t>
-      </w:r>
+        <w:t xml:space="preserve">that is, if they constitute a necessary measure to safeguard national security, </w:t>
+      </w:r>
+      <w:proofErr w:type="spellStart"/>
       <w:r>
         <w:rPr>
           <w:rFonts w:ascii="ø^˚â˛" w:hAnsi="ø^˚â˛" w:cs="ø^˚â˛"/>
@@ -16641,15 +16620,9 @@
           <w:sz w:val="20"/>
           <w:szCs w:val="20"/>
         </w:rPr>
-        <w:t>necessary in a democratic society on the basis of one of the interests listed in Article 13(1) of Directive 95/46/EC,</w:t>
-      </w:r>
-    </w:p>
-    <w:p>
-      <w:pPr>
-        <w:autoSpaceDE w:val="0"/>
-        <w:autoSpaceDN w:val="0"/>
-        <w:adjustRightInd w:val="0"/>
-      </w:pPr>
+        <w:t>defence</w:t>
+      </w:r>
+      <w:proofErr w:type="spellEnd"/>
       <w:r>
         <w:rPr>
           <w:rFonts w:ascii="ø^˚â˛" w:hAnsi="ø^˚â˛" w:cs="ø^˚â˛"/>
@@ -16657,108 +16630,7 @@
           <w:sz w:val="20"/>
           <w:szCs w:val="20"/>
         </w:rPr>
-        <w:t xml:space="preserve">that is, if they constitute a necessary measure to safeguard national security, </w:t>
-      </w:r>
-      <w:proofErr w:type="spellStart"/>
-      <w:r>
-        <w:rPr>
-          <w:rFonts w:ascii="ø^˚â˛" w:hAnsi="ø^˚â˛" w:cs="ø^˚â˛"/>
-          <w:color w:val="000000"/>
-          <w:sz w:val="20"/>
-          <w:szCs w:val="20"/>
-        </w:rPr>
-        <w:t>defence</w:t>
-      </w:r>
-      <w:proofErr w:type="spellEnd"/>
-      <w:r>
-        <w:rPr>
-          <w:rFonts w:ascii="ø^˚â˛" w:hAnsi="ø^˚â˛" w:cs="ø^˚â˛"/>
-          <w:color w:val="000000"/>
-          <w:sz w:val="20"/>
-          <w:szCs w:val="20"/>
-        </w:rPr>
-        <w:t>, public security, the prevention,</w:t>
-      </w:r>
-      <w:r>
-        <w:rPr>
-          <w:rFonts w:ascii="ø^˚â˛" w:hAnsi="ø^˚â˛" w:cs="ø^˚â˛"/>
-          <w:color w:val="000000"/>
-          <w:sz w:val="20"/>
-          <w:szCs w:val="20"/>
-        </w:rPr>
-        <w:t xml:space="preserve"> </w:t>
-      </w:r>
-      <w:r>
-        <w:rPr>
-          <w:rFonts w:ascii="ø^˚â˛" w:hAnsi="ø^˚â˛" w:cs="ø^˚â˛"/>
-          <w:color w:val="000000"/>
-          <w:sz w:val="20"/>
-          <w:szCs w:val="20"/>
-        </w:rPr>
-        <w:t>investigation, detection and prosecution of criminal offences or of breaches of ethics for the regulated professions, an</w:t>
-      </w:r>
-      <w:r>
-        <w:rPr>
-          <w:rFonts w:ascii="ø^˚â˛" w:hAnsi="ø^˚â˛" w:cs="ø^˚â˛"/>
-          <w:color w:val="000000"/>
-          <w:sz w:val="20"/>
-          <w:szCs w:val="20"/>
-        </w:rPr>
-        <w:t xml:space="preserve"> </w:t>
-      </w:r>
-      <w:r>
-        <w:rPr>
-          <w:rFonts w:ascii="ø^˚â˛" w:hAnsi="ø^˚â˛" w:cs="ø^˚â˛"/>
-          <w:color w:val="000000"/>
-          <w:sz w:val="20"/>
-          <w:szCs w:val="20"/>
-        </w:rPr>
-        <w:t>important economic or financial interest of the State or the protection of the data subject or the rights and freedoms</w:t>
-      </w:r>
-      <w:r>
-        <w:rPr>
-          <w:rFonts w:ascii="ø^˚â˛" w:hAnsi="ø^˚â˛" w:cs="ø^˚â˛"/>
-          <w:color w:val="000000"/>
-          <w:sz w:val="20"/>
-          <w:szCs w:val="20"/>
-        </w:rPr>
-        <w:t xml:space="preserve"> </w:t>
-      </w:r>
-      <w:r>
-        <w:rPr>
-          <w:rFonts w:ascii="ø^˚â˛" w:hAnsi="ø^˚â˛" w:cs="ø^˚â˛"/>
-          <w:color w:val="000000"/>
-          <w:sz w:val="20"/>
-          <w:szCs w:val="20"/>
-        </w:rPr>
-        <w:t>of others, are not in contradiction with the standard contractual clauses. Some examples of such mandatory</w:t>
-      </w:r>
-      <w:r>
-        <w:rPr>
-          <w:rFonts w:ascii="ø^˚â˛" w:hAnsi="ø^˚â˛" w:cs="ø^˚â˛"/>
-          <w:color w:val="000000"/>
-          <w:sz w:val="20"/>
-          <w:szCs w:val="20"/>
-        </w:rPr>
-        <w:t xml:space="preserve"> </w:t>
-      </w:r>
-      <w:r>
-        <w:rPr>
-          <w:rFonts w:ascii="ø^˚â˛" w:hAnsi="ø^˚â˛" w:cs="ø^˚â˛"/>
-          <w:color w:val="000000"/>
-          <w:sz w:val="20"/>
-          <w:szCs w:val="20"/>
-        </w:rPr>
-        <w:t>requirements which do not go beyond what is necessary in a democratic society are, inter alia, internationally</w:t>
-      </w:r>
-      <w:r>
-        <w:rPr>
-          <w:rFonts w:ascii="ø^˚â˛" w:hAnsi="ø^˚â˛" w:cs="ø^˚â˛"/>
-          <w:color w:val="000000"/>
-          <w:sz w:val="20"/>
-          <w:szCs w:val="20"/>
-        </w:rPr>
-        <w:t xml:space="preserve"> </w:t>
+        <w:t xml:space="preserve">, public security, the prevention, investigation, detection and prosecution of criminal offences or of breaches of ethics for the regulated professions, an important economic or financial interest of the State or the protection of the data subject or the rights and freedoms of others, are not in contradiction with the standard contractual clauses. Some examples of such mandatory requirements which do not go beyond what is necessary in a democratic society are, inter alia, internationally </w:t>
       </w:r>
       <w:proofErr w:type="spellStart"/>
       <w:r>
@@ -20063,6 +19935,7 @@
   <w:style w:type="character" w:default="1" w:styleId="DefaultParagraphFont">
     <w:name w:val="Default Paragraph Font"/>
     <w:uiPriority w:val="1"/>
+    <w:semiHidden/>
     <w:unhideWhenUsed/>
   </w:style>
   <w:style w:type="table" w:default="1" w:styleId="TableNormal">

</xml_diff>